<commit_message>
some small changes made to the Lab Handout
</commit_message>
<xml_diff>
--- a/Assignment1/Assignment_1.docx
+++ b/Assignment1/Assignment_1.docx
@@ -1187,35 +1187,7 @@
         <w:pStyle w:val="Normal"/>
         <w:spacing w:lineRule="auto" w:line="360"/>
         <w:jc w:val="both"/>
-        <w:rPr>
-          <w:b w:val="false"/>
-          <w:b w:val="false"/>
-          <w:bCs w:val="false"/>
-          <w:sz w:val="28"/>
-          <w:szCs w:val="28"/>
-        </w:rPr>
-      </w:pPr>
-      <w:r>
-        <w:rPr>
-          <w:b w:val="false"/>
-          <w:bCs w:val="false"/>
-          <w:sz w:val="28"/>
-          <w:szCs w:val="28"/>
-        </w:rPr>
-      </w:r>
-    </w:p>
-    <w:p>
-      <w:pPr>
-        <w:pStyle w:val="Normal"/>
-        <w:spacing w:lineRule="auto" w:line="360"/>
-        <w:jc w:val="both"/>
-        <w:rPr>
-          <w:b w:val="false"/>
-          <w:b w:val="false"/>
-          <w:bCs w:val="false"/>
-          <w:sz w:val="24"/>
-          <w:szCs w:val="24"/>
-        </w:rPr>
+        <w:rPr/>
       </w:pPr>
       <w:r>
         <w:rPr>
@@ -1225,29 +1197,50 @@
           <w:szCs w:val="24"/>
         </w:rPr>
         <w:tab/>
-        <w:t>Copy the PyRTL generated Verilog files of your implementations (lfsr_combinational.v and lfsr_behavioral.v) in the same folder as lfsr_tb.v and run this command in your terminal:</w:t>
-      </w:r>
-    </w:p>
-    <w:p>
-      <w:pPr>
-        <w:pStyle w:val="Normal"/>
-        <w:spacing w:lineRule="auto" w:line="360"/>
-        <w:jc w:val="both"/>
-        <w:rPr>
-          <w:b w:val="false"/>
-          <w:b w:val="false"/>
-          <w:bCs w:val="false"/>
-          <w:sz w:val="24"/>
-          <w:szCs w:val="24"/>
-        </w:rPr>
-      </w:pPr>
-      <w:r>
-        <w:rPr>
-          <w:b w:val="false"/>
-          <w:bCs w:val="false"/>
-          <w:sz w:val="24"/>
-          <w:szCs w:val="24"/>
-        </w:rPr>
+      </w:r>
+      <w:r>
+        <w:rPr>
+          <w:b w:val="false"/>
+          <w:bCs w:val="false"/>
+          <w:sz w:val="24"/>
+          <w:szCs w:val="24"/>
+        </w:rPr>
+        <w:t xml:space="preserve">For this part you should have Icarus Verilog (iverilog) installed on your computer. You can find the installation instructions here: </w:t>
+      </w:r>
+      <w:hyperlink r:id="rId4">
+        <w:r>
+          <w:rPr>
+            <w:rStyle w:val="InternetLink"/>
+            <w:b w:val="false"/>
+            <w:bCs w:val="false"/>
+            <w:sz w:val="24"/>
+            <w:szCs w:val="24"/>
+          </w:rPr>
+          <w:t>https://steveicarus.github.io/iverilog/usage/installation.html</w:t>
+        </w:r>
+      </w:hyperlink>
+    </w:p>
+    <w:p>
+      <w:pPr>
+        <w:pStyle w:val="Normal"/>
+        <w:spacing w:lineRule="auto" w:line="360"/>
+        <w:jc w:val="both"/>
+        <w:rPr>
+          <w:b w:val="false"/>
+          <w:b w:val="false"/>
+          <w:bCs w:val="false"/>
+          <w:sz w:val="24"/>
+          <w:szCs w:val="24"/>
+        </w:rPr>
+      </w:pPr>
+      <w:r>
+        <w:rPr>
+          <w:b w:val="false"/>
+          <w:bCs w:val="false"/>
+          <w:sz w:val="24"/>
+          <w:szCs w:val="24"/>
+        </w:rPr>
+        <w:t>or use the easiest way either your Linux distribution’s package manager or if you are on an Ubuntu based Linux distro (i.e. Linux Mint) you can issue this command to get it installed:</w:t>
       </w:r>
     </w:p>
     <w:p>
@@ -1256,6 +1249,92 @@
         <w:spacing w:lineRule="auto" w:line="360"/>
         <w:jc w:val="center"/>
         <w:rPr>
+          <w:b/>
+          <w:b/>
+          <w:bCs/>
+          <w:sz w:val="24"/>
+          <w:szCs w:val="24"/>
+        </w:rPr>
+      </w:pPr>
+      <w:r>
+        <w:rPr>
+          <w:b/>
+          <w:bCs/>
+          <w:sz w:val="24"/>
+          <w:szCs w:val="24"/>
+        </w:rPr>
+        <w:t>sudo apt install iverilog</w:t>
+      </w:r>
+    </w:p>
+    <w:p>
+      <w:pPr>
+        <w:pStyle w:val="Normal"/>
+        <w:spacing w:lineRule="auto" w:line="360"/>
+        <w:jc w:val="both"/>
+        <w:rPr>
+          <w:b w:val="false"/>
+          <w:b w:val="false"/>
+          <w:bCs w:val="false"/>
+          <w:sz w:val="24"/>
+          <w:szCs w:val="24"/>
+        </w:rPr>
+      </w:pPr>
+      <w:r>
+        <w:rPr>
+          <w:b w:val="false"/>
+          <w:bCs w:val="false"/>
+          <w:sz w:val="24"/>
+          <w:szCs w:val="24"/>
+        </w:rPr>
+        <w:t xml:space="preserve">Copy the PyRTL generated Verilog files of your implementations (lfsr_combinational.v and lfsr_behavioral.v) in the same folder as lfsr_tb.v </w:t>
+      </w:r>
+      <w:r>
+        <w:rPr>
+          <w:b w:val="false"/>
+          <w:bCs w:val="false"/>
+          <w:sz w:val="24"/>
+          <w:szCs w:val="24"/>
+        </w:rPr>
+        <w:t xml:space="preserve">(in the testbench folder) </w:t>
+      </w:r>
+      <w:r>
+        <w:rPr>
+          <w:b w:val="false"/>
+          <w:bCs w:val="false"/>
+          <w:sz w:val="24"/>
+          <w:szCs w:val="24"/>
+        </w:rPr>
+        <w:t>and run this command in your terminal:</w:t>
+      </w:r>
+    </w:p>
+    <w:p>
+      <w:pPr>
+        <w:pStyle w:val="Normal"/>
+        <w:spacing w:lineRule="auto" w:line="360"/>
+        <w:jc w:val="both"/>
+        <w:rPr>
+          <w:b w:val="false"/>
+          <w:b w:val="false"/>
+          <w:bCs w:val="false"/>
+          <w:sz w:val="24"/>
+          <w:szCs w:val="24"/>
+        </w:rPr>
+      </w:pPr>
+      <w:r>
+        <w:rPr>
+          <w:b w:val="false"/>
+          <w:bCs w:val="false"/>
+          <w:sz w:val="24"/>
+          <w:szCs w:val="24"/>
+        </w:rPr>
+      </w:r>
+    </w:p>
+    <w:p>
+      <w:pPr>
+        <w:pStyle w:val="Normal"/>
+        <w:spacing w:lineRule="auto" w:line="360"/>
+        <w:jc w:val="center"/>
+        <w:rPr>
           <w:b w:val="false"/>
           <w:b w:val="false"/>
           <w:bCs w:val="false"/>
@@ -1318,29 +1397,92 @@
           <w:szCs w:val="24"/>
         </w:rPr>
         <w:tab/>
-        <w:t>iverilog will generate an executable that you can run in your terminal and it will display pass/fail messages once it tests both of your designs at the same time.</w:t>
-      </w:r>
-    </w:p>
-    <w:p>
-      <w:pPr>
-        <w:pStyle w:val="Normal"/>
-        <w:spacing w:lineRule="auto" w:line="360"/>
-        <w:jc w:val="both"/>
-        <w:rPr>
-          <w:b w:val="false"/>
-          <w:b w:val="false"/>
-          <w:bCs w:val="false"/>
-          <w:sz w:val="24"/>
-          <w:szCs w:val="24"/>
-        </w:rPr>
-      </w:pPr>
-      <w:r>
-        <w:rPr>
-          <w:b w:val="false"/>
-          <w:bCs w:val="false"/>
-          <w:sz w:val="24"/>
-          <w:szCs w:val="24"/>
-        </w:rPr>
+      </w:r>
+      <w:r>
+        <w:rPr>
+          <w:b w:val="false"/>
+          <w:bCs w:val="false"/>
+          <w:sz w:val="24"/>
+          <w:szCs w:val="24"/>
+        </w:rPr>
+        <w:t xml:space="preserve">Now </w:t>
+      </w:r>
+      <w:r>
+        <w:rPr>
+          <w:b w:val="false"/>
+          <w:bCs w:val="false"/>
+          <w:sz w:val="24"/>
+          <w:szCs w:val="24"/>
+        </w:rPr>
+        <w:t xml:space="preserve">iverilog will generate an executable that you can run in your terminal and it will display pass/fail messages once it tests both of your designs at the same time. </w:t>
+      </w:r>
+      <w:r>
+        <w:rPr>
+          <w:b w:val="false"/>
+          <w:bCs w:val="false"/>
+          <w:sz w:val="24"/>
+          <w:szCs w:val="24"/>
+        </w:rPr>
+        <w:t>If your implementation is correct, you should see the following message on your terminal:</w:t>
+      </w:r>
+    </w:p>
+    <w:p>
+      <w:pPr>
+        <w:pStyle w:val="Normal"/>
+        <w:spacing w:lineRule="auto" w:line="360"/>
+        <w:jc w:val="center"/>
+        <w:rPr>
+          <w:b w:val="false"/>
+          <w:b w:val="false"/>
+          <w:bCs w:val="false"/>
+          <w:color w:val="3FAF46"/>
+          <w:sz w:val="24"/>
+          <w:szCs w:val="24"/>
+        </w:rPr>
+      </w:pPr>
+      <w:r>
+        <w:rPr>
+          <w:b w:val="false"/>
+          <w:bCs w:val="false"/>
+          <w:color w:val="3FAF46"/>
+          <w:sz w:val="24"/>
+          <w:szCs w:val="24"/>
+        </w:rPr>
+        <w:t>Structural LFSR passed</w:t>
+      </w:r>
+    </w:p>
+    <w:p>
+      <w:pPr>
+        <w:pStyle w:val="Normal"/>
+        <w:spacing w:lineRule="auto" w:line="360"/>
+        <w:jc w:val="center"/>
+        <w:rPr>
+          <w:b w:val="false"/>
+          <w:b w:val="false"/>
+          <w:bCs w:val="false"/>
+          <w:sz w:val="24"/>
+          <w:szCs w:val="24"/>
+        </w:rPr>
+      </w:pPr>
+      <w:r>
+        <w:rPr>
+          <w:b w:val="false"/>
+          <w:bCs w:val="false"/>
+          <w:color w:val="3FAF46"/>
+          <w:sz w:val="24"/>
+          <w:szCs w:val="24"/>
+        </w:rPr>
+        <w:t xml:space="preserve">  </w:t>
+      </w:r>
+      <w:r>
+        <w:rPr>
+          <w:b w:val="false"/>
+          <w:bCs w:val="false"/>
+          <w:color w:val="3FAF46"/>
+          <w:sz w:val="24"/>
+          <w:szCs w:val="24"/>
+        </w:rPr>
+        <w:t>Behavioral LFSR passed</w:t>
       </w:r>
     </w:p>
     <w:p>
@@ -1376,7 +1518,25 @@
           <w:sz w:val="24"/>
           <w:szCs w:val="24"/>
         </w:rPr>
-        <w:t xml:space="preserve"> the Verilog code for the test-bench and other PyRTL generated Verilog files, don’t get frustrated, you will learn Verilog in the future and once you compare Verilog hardware description language with PyRTL as a modern HLS (High Level Synthesis) tool, you will appreciate many features of PyRTL</w:t>
+        <w:t xml:space="preserve"> the Verilog code for the test-bench and other PyRTL generated Verilog files, don’t </w:t>
+      </w:r>
+      <w:r>
+        <w:rPr>
+          <w:b w:val="false"/>
+          <w:bCs w:val="false"/>
+          <w:sz w:val="24"/>
+          <w:szCs w:val="24"/>
+        </w:rPr>
+        <w:t>worry</w:t>
+      </w:r>
+      <w:r>
+        <w:rPr>
+          <w:b w:val="false"/>
+          <w:bCs w:val="false"/>
+          <w:sz w:val="24"/>
+          <w:szCs w:val="24"/>
+        </w:rPr>
+        <w:t>, you will learn Verilog in the future and once you compare Verilog hardware description language with PyRTL as a modern HLS (High Level Synthesis) tool, you will appreciate many features of PyRTL</w:t>
       </w:r>
       <w:r>
         <w:rPr/>
@@ -1387,30 +1547,8 @@
         <w:t>which makes the task of hardware programming much easier and productive.</w:t>
       </w:r>
     </w:p>
-    <w:p>
-      <w:pPr>
-        <w:pStyle w:val="Normal"/>
-        <w:spacing w:lineRule="auto" w:line="360"/>
-        <w:jc w:val="both"/>
-        <w:rPr>
-          <w:b w:val="false"/>
-          <w:b w:val="false"/>
-          <w:bCs w:val="false"/>
-          <w:sz w:val="28"/>
-          <w:szCs w:val="28"/>
-        </w:rPr>
-      </w:pPr>
-      <w:r>
-        <w:rPr>
-          <w:b w:val="false"/>
-          <w:bCs w:val="false"/>
-          <w:sz w:val="28"/>
-          <w:szCs w:val="28"/>
-        </w:rPr>
-      </w:r>
-    </w:p>
     <w:sectPr>
-      <w:headerReference w:type="default" r:id="rId3"/>
+      <w:headerReference w:type="default" r:id="rId5"/>
       <w:footnotePr>
         <w:numFmt w:val="decimal"/>
       </w:footnotePr>
@@ -1719,6 +1857,13 @@
       <w:vertAlign w:val="superscript"/>
     </w:rPr>
   </w:style>
+  <w:style w:type="character" w:styleId="InternetLink">
+    <w:name w:val="Hyperlink"/>
+    <w:rPr>
+      <w:color w:val="000080"/>
+      <w:u w:val="single"/>
+    </w:rPr>
+  </w:style>
   <w:style w:type="character" w:styleId="EndnoteAnchor">
     <w:name w:val="Endnote Anchor"/>
     <w:rPr>

</xml_diff>